<commit_message>
Kiber - 7. tétel hozzáadva
</commit_message>
<xml_diff>
--- a/Kiberbiztonság szakirány/7.a - Hálózati címfordítás és portfordítás.docx
+++ b/Kiberbiztonság szakirány/7.a - Hálózati címfordítás és portfordítás.docx
@@ -1,10 +1,15 @@
 
 <file path=word/document.xml><?xml version="1.0" encoding="utf-8"?>
-<w:document xmlns:wpc="http://schemas.microsoft.com/office/word/2010/wordprocessingCanvas" xmlns:cx="http://schemas.microsoft.com/office/drawing/2014/chartex" xmlns:cx1="http://schemas.microsoft.com/office/drawing/2015/9/8/chartex" xmlns:cx2="http://schemas.microsoft.com/office/drawing/2015/10/21/chartex" xmlns:cx3="http://schemas.microsoft.com/office/drawing/2016/5/9/chartex" xmlns:cx4="http://schemas.microsoft.com/office/drawing/2016/5/10/chartex" xmlns:cx5="http://schemas.microsoft.com/office/drawing/2016/5/11/chartex" xmlns:cx6="http://schemas.microsoft.com/office/drawing/2016/5/12/chartex" xmlns:cx7="http://schemas.microsoft.com/office/drawing/2016/5/13/chartex" xmlns:cx8="http://schemas.microsoft.com/office/drawing/2016/5/14/chartex" xmlns:mc="http://schemas.openxmlformats.org/markup-compatibility/2006" xmlns:aink="http://schemas.microsoft.com/office/drawing/2016/ink" xmlns:am3d="http://schemas.microsoft.com/office/drawing/2017/model3d" xmlns:o="urn:schemas-microsoft-com:office:office" xmlns:oel="http://schemas.microsoft.com/office/2019/extlst" xmlns:r="http://schemas.openxmlformats.org/officeDocument/2006/relationships" xmlns:m="http://schemas.openxmlformats.org/officeDocument/2006/math" xmlns:v="urn:schemas-microsoft-com:vml" xmlns:wp14="http://schemas.microsoft.com/office/word/2010/wordprocessingDrawing" xmlns:wp="http://schemas.openxmlformats.org/drawingml/2006/wordprocessingDrawing" xmlns:w10="urn:schemas-microsoft-com:office:word" xmlns:w="http://schemas.openxmlformats.org/wordprocessingml/2006/main" xmlns:w14="http://schemas.microsoft.com/office/word/2010/wordml" xmlns:w15="http://schemas.microsoft.com/office/word/2012/wordml" xmlns:w16cex="http://schemas.microsoft.com/office/word/2018/wordml/cex" xmlns:w16cid="http://schemas.microsoft.com/office/word/2016/wordml/cid" xmlns:w16="http://schemas.microsoft.com/office/word/2018/wordml" xmlns:w16sdtdh="http://schemas.microsoft.com/office/word/2020/wordml/sdtdatahash" xmlns:w16se="http://schemas.microsoft.com/office/word/2015/wordml/symex" xmlns:wpg="http://schemas.microsoft.com/office/word/2010/wordprocessingGroup" xmlns:wpi="http://schemas.microsoft.com/office/word/2010/wordprocessingInk" xmlns:wne="http://schemas.microsoft.com/office/word/2006/wordml" xmlns:wps="http://schemas.microsoft.com/office/word/2010/wordprocessingShape" mc:Ignorable="w14 w15 w16se w16cid w16 w16cex w16sdtdh wp14">
+<w:document xmlns:wpc="http://schemas.microsoft.com/office/word/2010/wordprocessingCanvas" xmlns:cx="http://schemas.microsoft.com/office/drawing/2014/chartex" xmlns:cx1="http://schemas.microsoft.com/office/drawing/2015/9/8/chartex" xmlns:cx2="http://schemas.microsoft.com/office/drawing/2015/10/21/chartex" xmlns:cx3="http://schemas.microsoft.com/office/drawing/2016/5/9/chartex" xmlns:cx4="http://schemas.microsoft.com/office/drawing/2016/5/10/chartex" xmlns:cx5="http://schemas.microsoft.com/office/drawing/2016/5/11/chartex" xmlns:cx6="http://schemas.microsoft.com/office/drawing/2016/5/12/chartex" xmlns:cx7="http://schemas.microsoft.com/office/drawing/2016/5/13/chartex" xmlns:cx8="http://schemas.microsoft.com/office/drawing/2016/5/14/chartex" xmlns:mc="http://schemas.openxmlformats.org/markup-compatibility/2006" xmlns:aink="http://schemas.microsoft.com/office/drawing/2016/ink" xmlns:am3d="http://schemas.microsoft.com/office/drawing/2017/model3d" xmlns:o="urn:schemas-microsoft-com:office:office" xmlns:oel="http://schemas.microsoft.com/office/2019/extlst" xmlns:r="http://schemas.openxmlformats.org/officeDocument/2006/relationships" xmlns:m="http://schemas.openxmlformats.org/officeDocument/2006/math" xmlns:v="urn:schemas-microsoft-com:vml" xmlns:wp14="http://schemas.microsoft.com/office/word/2010/wordprocessingDrawing" xmlns:wp="http://schemas.openxmlformats.org/drawingml/2006/wordprocessingDrawing" xmlns:w10="urn:schemas-microsoft-com:office:word" xmlns:w="http://schemas.openxmlformats.org/wordprocessingml/2006/main" xmlns:w14="http://schemas.microsoft.com/office/word/2010/wordml" xmlns:w15="http://schemas.microsoft.com/office/word/2012/wordml" xmlns:w16cex="http://schemas.microsoft.com/office/word/2018/wordml/cex" xmlns:w16cid="http://schemas.microsoft.com/office/word/2016/wordml/cid" xmlns:w16="http://schemas.microsoft.com/office/word/2018/wordml" xmlns:w16du="http://schemas.microsoft.com/office/word/2023/wordml/word16du" xmlns:w16sdtdh="http://schemas.microsoft.com/office/word/2020/wordml/sdtdatahash" xmlns:w16se="http://schemas.microsoft.com/office/word/2015/wordml/symex" xmlns:wpg="http://schemas.microsoft.com/office/word/2010/wordprocessingGroup" xmlns:wpi="http://schemas.microsoft.com/office/word/2010/wordprocessingInk" xmlns:wne="http://schemas.microsoft.com/office/word/2006/wordml" xmlns:wps="http://schemas.microsoft.com/office/word/2010/wordprocessingShape" mc:Ignorable="w14 w15 w16se w16cid w16 w16cex w16sdtdh wp14">
   <w:body>
     <w:p>
       <w:pPr>
         <w:pStyle w:val="Cmsor1"/>
+        <w:rPr>
+          <w:lang w:val="hu-HU"/>
+        </w:rPr>
+      </w:pPr>
+      <w:r>
         <w:rPr>
           <w:rFonts w:ascii="Arial" w:hAnsi="Arial" w:cs="Arial"/>
           <w:b/>
@@ -13,7 +18,8 @@
           <w:szCs w:val="22"/>
           <w:lang w:val="hu-HU"/>
         </w:rPr>
-      </w:pPr>
+        <w:t>7.a</w:t>
+      </w:r>
       <w:r>
         <w:rPr>
           <w:rFonts w:ascii="Arial" w:hAnsi="Arial" w:cs="Arial"/>
@@ -23,17 +29,6 @@
           <w:szCs w:val="22"/>
           <w:lang w:val="hu-HU"/>
         </w:rPr>
-        <w:t>7.a</w:t>
-      </w:r>
-      <w:r>
-        <w:rPr>
-          <w:rFonts w:ascii="Arial" w:hAnsi="Arial" w:cs="Arial"/>
-          <w:b/>
-          <w:noProof w:val="0"/>
-          <w:sz w:val="22"/>
-          <w:szCs w:val="22"/>
-          <w:lang w:val="hu-HU"/>
-        </w:rPr>
         <w:tab/>
       </w:r>
       <w:r>
@@ -41,6 +36,1161 @@
           <w:lang w:val="hu-HU"/>
         </w:rPr>
         <w:t>Magyarázza el hogyan működik a hálózati címfordítás és portfordítás! Hol és miért van rá szükség?</w:t>
+      </w:r>
+    </w:p>
+    <w:p>
+      <w:pPr>
+        <w:pStyle w:val="Cmsor1"/>
+        <w:rPr>
+          <w:lang w:val="hu-HU"/>
+        </w:rPr>
+      </w:pPr>
+      <w:r>
+        <w:rPr>
+          <w:lang w:val="hu-HU"/>
+        </w:rPr>
+        <w:t>NAT</w:t>
+      </w:r>
+    </w:p>
+    <w:p>
+      <w:pPr>
+        <w:pStyle w:val="Listaszerbekezds"/>
+        <w:numPr>
+          <w:ilvl w:val="0"/>
+          <w:numId w:val="1"/>
+        </w:numPr>
+        <w:rPr>
+          <w:lang w:val="hu-HU"/>
+        </w:rPr>
+      </w:pPr>
+      <w:r>
+        <w:rPr>
+          <w:lang w:val="hu-HU"/>
+        </w:rPr>
+        <w:t>Network Addresss Translation</w:t>
+      </w:r>
+      <w:r>
+        <w:rPr>
+          <w:lang w:val="hu-HU"/>
+        </w:rPr>
+        <w:t>s</w:t>
+      </w:r>
+      <w:r>
+        <w:rPr>
+          <w:lang w:val="hu-HU"/>
+        </w:rPr>
+        <w:t>, vagyis hálózati címfordítás.</w:t>
+      </w:r>
+    </w:p>
+    <w:p>
+      <w:pPr>
+        <w:pStyle w:val="Listaszerbekezds"/>
+        <w:numPr>
+          <w:ilvl w:val="0"/>
+          <w:numId w:val="1"/>
+        </w:numPr>
+        <w:rPr>
+          <w:lang w:val="hu-HU"/>
+        </w:rPr>
+      </w:pPr>
+      <w:r>
+        <w:rPr>
+          <w:lang w:val="hu-HU"/>
+        </w:rPr>
+        <w:t>Általában arra használjuk, hogy privát IP cím tartomány és az Internet között egy szerver vagy egy router, a privát IP címeket nyilvános IP címekké alakítsa és vissza.</w:t>
+      </w:r>
+    </w:p>
+    <w:p>
+      <w:pPr>
+        <w:jc w:val="center"/>
+        <w:rPr>
+          <w:lang w:val="hu-HU"/>
+        </w:rPr>
+      </w:pPr>
+      <w:r>
+        <w:drawing>
+          <wp:inline distT="0" distB="0" distL="0" distR="0" wp14:anchorId="3B0AF5FF" wp14:editId="02A1A5E2">
+            <wp:extent cx="3143250" cy="1375587"/>
+            <wp:effectExtent l="0" t="0" r="0" b="0"/>
+            <wp:docPr id="1892712034" name="Kép 1" descr="A képen szöveg látható&#10;&#10;Automatikusan generált leírás"/>
+            <wp:cNvGraphicFramePr>
+              <a:graphicFrameLocks xmlns:a="http://schemas.openxmlformats.org/drawingml/2006/main" noChangeAspect="1"/>
+            </wp:cNvGraphicFramePr>
+            <a:graphic xmlns:a="http://schemas.openxmlformats.org/drawingml/2006/main">
+              <a:graphicData uri="http://schemas.openxmlformats.org/drawingml/2006/picture">
+                <pic:pic xmlns:pic="http://schemas.openxmlformats.org/drawingml/2006/picture">
+                  <pic:nvPicPr>
+                    <pic:cNvPr id="1892712034" name="Kép 1" descr="A képen szöveg látható&#10;&#10;Automatikusan generált leírás"/>
+                    <pic:cNvPicPr>
+                      <a:picLocks noChangeAspect="1" noChangeArrowheads="1"/>
+                    </pic:cNvPicPr>
+                  </pic:nvPicPr>
+                  <pic:blipFill>
+                    <a:blip r:embed="rId5">
+                      <a:extLst>
+                        <a:ext uri="{28A0092B-C50C-407E-A947-70E740481C1C}">
+                          <a14:useLocalDpi xmlns:a14="http://schemas.microsoft.com/office/drawing/2010/main" val="0"/>
+                        </a:ext>
+                      </a:extLst>
+                    </a:blip>
+                    <a:srcRect/>
+                    <a:stretch>
+                      <a:fillRect/>
+                    </a:stretch>
+                  </pic:blipFill>
+                  <pic:spPr bwMode="auto">
+                    <a:xfrm>
+                      <a:off x="0" y="0"/>
+                      <a:ext cx="3159206" cy="1382570"/>
+                    </a:xfrm>
+                    <a:prstGeom prst="rect">
+                      <a:avLst/>
+                    </a:prstGeom>
+                    <a:noFill/>
+                    <a:ln>
+                      <a:noFill/>
+                    </a:ln>
+                  </pic:spPr>
+                </pic:pic>
+              </a:graphicData>
+            </a:graphic>
+          </wp:inline>
+        </w:drawing>
+      </w:r>
+    </w:p>
+    <w:p>
+      <w:pPr>
+        <w:pStyle w:val="Cmsor2"/>
+        <w:rPr>
+          <w:lang w:val="hu-HU"/>
+        </w:rPr>
+      </w:pPr>
+      <w:r>
+        <w:rPr>
+          <w:lang w:val="hu-HU"/>
+        </w:rPr>
+        <w:t>NAT példa</w:t>
+      </w:r>
+    </w:p>
+    <w:p>
+      <w:pPr>
+        <w:pStyle w:val="Listaszerbekezds"/>
+        <w:numPr>
+          <w:ilvl w:val="0"/>
+          <w:numId w:val="1"/>
+        </w:numPr>
+        <w:rPr>
+          <w:lang w:val="hu-HU"/>
+        </w:rPr>
+      </w:pPr>
+      <w:r>
+        <w:rPr>
+          <w:lang w:val="hu-HU"/>
+        </w:rPr>
+        <w:t>Amikor egy ISP-től kapunk Internet hozzáférést.</w:t>
+      </w:r>
+    </w:p>
+    <w:p>
+      <w:pPr>
+        <w:pStyle w:val="Listaszerbekezds"/>
+        <w:numPr>
+          <w:ilvl w:val="0"/>
+          <w:numId w:val="1"/>
+        </w:numPr>
+        <w:rPr>
+          <w:lang w:val="hu-HU"/>
+        </w:rPr>
+      </w:pPr>
+      <w:r>
+        <w:rPr>
+          <w:lang w:val="hu-HU"/>
+        </w:rPr>
+        <w:t>Az ISP routere ad egy nyilvános IP címet a saját routerünknek.</w:t>
+      </w:r>
+    </w:p>
+    <w:p>
+      <w:pPr>
+        <w:pStyle w:val="Listaszerbekezds"/>
+        <w:numPr>
+          <w:ilvl w:val="0"/>
+          <w:numId w:val="1"/>
+        </w:numPr>
+        <w:rPr>
+          <w:lang w:val="hu-HU"/>
+        </w:rPr>
+      </w:pPr>
+      <w:r>
+        <w:rPr>
+          <w:lang w:val="hu-HU"/>
+        </w:rPr>
+        <w:t>A routerünk a helyi hálózat</w:t>
+      </w:r>
+      <w:r>
+        <w:rPr>
+          <w:lang w:val="hu-HU"/>
+        </w:rPr>
+        <w:t>unk számára privát IP cím alapján érhető el.</w:t>
+      </w:r>
+    </w:p>
+    <w:p>
+      <w:pPr>
+        <w:pStyle w:val="Listaszerbekezds"/>
+        <w:jc w:val="center"/>
+        <w:rPr>
+          <w:lang w:val="hu-HU"/>
+        </w:rPr>
+      </w:pPr>
+      <w:r>
+        <w:drawing>
+          <wp:inline distT="0" distB="0" distL="0" distR="0" wp14:anchorId="181DBA14" wp14:editId="58417DCD">
+            <wp:extent cx="3000375" cy="2796094"/>
+            <wp:effectExtent l="0" t="0" r="0" b="0"/>
+            <wp:docPr id="1038097001" name="Kép 2" descr="A képen diagram látható&#10;&#10;Automatikusan generált leírás"/>
+            <wp:cNvGraphicFramePr>
+              <a:graphicFrameLocks xmlns:a="http://schemas.openxmlformats.org/drawingml/2006/main" noChangeAspect="1"/>
+            </wp:cNvGraphicFramePr>
+            <a:graphic xmlns:a="http://schemas.openxmlformats.org/drawingml/2006/main">
+              <a:graphicData uri="http://schemas.openxmlformats.org/drawingml/2006/picture">
+                <pic:pic xmlns:pic="http://schemas.openxmlformats.org/drawingml/2006/picture">
+                  <pic:nvPicPr>
+                    <pic:cNvPr id="1038097001" name="Kép 2" descr="A képen diagram látható&#10;&#10;Automatikusan generált leírás"/>
+                    <pic:cNvPicPr>
+                      <a:picLocks noChangeAspect="1" noChangeArrowheads="1"/>
+                    </pic:cNvPicPr>
+                  </pic:nvPicPr>
+                  <pic:blipFill>
+                    <a:blip r:embed="rId6">
+                      <a:extLst>
+                        <a:ext uri="{28A0092B-C50C-407E-A947-70E740481C1C}">
+                          <a14:useLocalDpi xmlns:a14="http://schemas.microsoft.com/office/drawing/2010/main" val="0"/>
+                        </a:ext>
+                      </a:extLst>
+                    </a:blip>
+                    <a:srcRect/>
+                    <a:stretch>
+                      <a:fillRect/>
+                    </a:stretch>
+                  </pic:blipFill>
+                  <pic:spPr bwMode="auto">
+                    <a:xfrm>
+                      <a:off x="0" y="0"/>
+                      <a:ext cx="3012393" cy="2807294"/>
+                    </a:xfrm>
+                    <a:prstGeom prst="rect">
+                      <a:avLst/>
+                    </a:prstGeom>
+                    <a:noFill/>
+                    <a:ln>
+                      <a:noFill/>
+                    </a:ln>
+                  </pic:spPr>
+                </pic:pic>
+              </a:graphicData>
+            </a:graphic>
+          </wp:inline>
+        </w:drawing>
+      </w:r>
+    </w:p>
+    <w:p>
+      <w:pPr>
+        <w:pStyle w:val="Listaszerbekezds"/>
+        <w:numPr>
+          <w:ilvl w:val="0"/>
+          <w:numId w:val="1"/>
+        </w:numPr>
+        <w:rPr>
+          <w:lang w:val="hu-HU"/>
+        </w:rPr>
+      </w:pPr>
+      <w:r>
+        <w:rPr>
+          <w:b/>
+          <w:bCs/>
+          <w:lang w:val="hu-HU"/>
+        </w:rPr>
+        <w:t xml:space="preserve">Ha a helyi hálózatunk egyik gépe csomagot akar küldeni az Internetre, akkor saját routerünk a belső IP címet átírja külső IP címre és így továbbítja az ISP router felé. </w:t>
+      </w:r>
+      <w:r>
+        <w:rPr>
+          <w:b/>
+          <w:bCs/>
+          <w:u w:val="single"/>
+          <w:lang w:val="hu-HU"/>
+        </w:rPr>
+        <w:t>Ezt nevezzük címfordításnak.</w:t>
+      </w:r>
+    </w:p>
+    <w:p>
+      <w:pPr>
+        <w:pStyle w:val="Cmsor2"/>
+        <w:rPr>
+          <w:lang w:val="hu-HU"/>
+        </w:rPr>
+      </w:pPr>
+      <w:r>
+        <w:rPr>
+          <w:lang w:val="hu-HU"/>
+        </w:rPr>
+        <w:t>IP cím elnevezése</w:t>
+      </w:r>
+    </w:p>
+    <w:p>
+      <w:pPr>
+        <w:pStyle w:val="Listaszerbekezds"/>
+        <w:numPr>
+          <w:ilvl w:val="0"/>
+          <w:numId w:val="1"/>
+        </w:numPr>
+        <w:rPr>
+          <w:lang w:val="hu-HU"/>
+        </w:rPr>
+      </w:pPr>
+      <w:r>
+        <w:rPr>
+          <w:lang w:val="hu-HU"/>
+        </w:rPr>
+        <w:t>Belső vagy külső hálózaton vannak</w:t>
+      </w:r>
+    </w:p>
+    <w:p>
+      <w:pPr>
+        <w:pStyle w:val="Listaszerbekezds"/>
+        <w:numPr>
+          <w:ilvl w:val="0"/>
+          <w:numId w:val="1"/>
+        </w:numPr>
+        <w:rPr>
+          <w:lang w:val="hu-HU"/>
+        </w:rPr>
+      </w:pPr>
+      <w:r>
+        <w:rPr>
+          <w:lang w:val="hu-HU"/>
+        </w:rPr>
+        <w:t>Bejövő vagy kimenő a forgalom</w:t>
+      </w:r>
+    </w:p>
+    <w:p>
+      <w:pPr>
+        <w:pStyle w:val="Listaszerbekezds"/>
+        <w:numPr>
+          <w:ilvl w:val="0"/>
+          <w:numId w:val="1"/>
+        </w:numPr>
+        <w:rPr>
+          <w:lang w:val="hu-HU"/>
+        </w:rPr>
+      </w:pPr>
+      <w:r>
+        <w:rPr>
+          <w:b/>
+          <w:bCs/>
+          <w:lang w:val="hu-HU"/>
+        </w:rPr>
+        <w:t xml:space="preserve">Belső: </w:t>
+      </w:r>
+      <w:r>
+        <w:rPr>
+          <w:lang w:val="hu-HU"/>
+        </w:rPr>
+        <w:t>A cím amit fordítunk és amire fordítjuk</w:t>
+      </w:r>
+    </w:p>
+    <w:p>
+      <w:pPr>
+        <w:pStyle w:val="Listaszerbekezds"/>
+        <w:numPr>
+          <w:ilvl w:val="0"/>
+          <w:numId w:val="1"/>
+        </w:numPr>
+        <w:rPr>
+          <w:lang w:val="hu-HU"/>
+        </w:rPr>
+      </w:pPr>
+      <w:r>
+        <w:rPr>
+          <w:b/>
+          <w:bCs/>
+          <w:lang w:val="hu-HU"/>
+        </w:rPr>
+        <w:t xml:space="preserve">Külső: </w:t>
+      </w:r>
+      <w:r>
+        <w:rPr>
+          <w:lang w:val="hu-HU"/>
+        </w:rPr>
+        <w:t>A céleszköz címe</w:t>
+      </w:r>
+    </w:p>
+    <w:p>
+      <w:pPr>
+        <w:pStyle w:val="Cmsor2"/>
+        <w:rPr>
+          <w:lang w:val="hu-HU"/>
+        </w:rPr>
+      </w:pPr>
+      <w:r>
+        <w:rPr>
+          <w:lang w:val="hu-HU"/>
+        </w:rPr>
+        <w:t>NAT címtípusok</w:t>
+      </w:r>
+    </w:p>
+    <w:p>
+      <w:pPr>
+        <w:pStyle w:val="Listaszerbekezds"/>
+        <w:numPr>
+          <w:ilvl w:val="0"/>
+          <w:numId w:val="1"/>
+        </w:numPr>
+        <w:rPr>
+          <w:lang w:val="hu-HU"/>
+        </w:rPr>
+      </w:pPr>
+      <w:r>
+        <w:rPr>
+          <w:lang w:val="hu-HU"/>
+        </w:rPr>
+        <w:t>Belső helyi cím</w:t>
+      </w:r>
+    </w:p>
+    <w:p>
+      <w:pPr>
+        <w:pStyle w:val="Listaszerbekezds"/>
+        <w:numPr>
+          <w:ilvl w:val="0"/>
+          <w:numId w:val="1"/>
+        </w:numPr>
+        <w:rPr>
+          <w:lang w:val="hu-HU"/>
+        </w:rPr>
+      </w:pPr>
+      <w:r>
+        <w:rPr>
+          <w:lang w:val="hu-HU"/>
+        </w:rPr>
+        <w:t>Belső globális cím</w:t>
+      </w:r>
+    </w:p>
+    <w:p>
+      <w:pPr>
+        <w:pStyle w:val="Listaszerbekezds"/>
+        <w:numPr>
+          <w:ilvl w:val="0"/>
+          <w:numId w:val="1"/>
+        </w:numPr>
+        <w:rPr>
+          <w:lang w:val="hu-HU"/>
+        </w:rPr>
+      </w:pPr>
+      <w:r>
+        <w:rPr>
+          <w:lang w:val="hu-HU"/>
+        </w:rPr>
+        <w:t>Külső helyi cím</w:t>
+      </w:r>
+    </w:p>
+    <w:p>
+      <w:pPr>
+        <w:pStyle w:val="Listaszerbekezds"/>
+        <w:numPr>
+          <w:ilvl w:val="0"/>
+          <w:numId w:val="1"/>
+        </w:numPr>
+        <w:rPr>
+          <w:lang w:val="hu-HU"/>
+        </w:rPr>
+      </w:pPr>
+      <w:r>
+        <w:rPr>
+          <w:lang w:val="hu-HU"/>
+        </w:rPr>
+        <w:t>Külső globális cím</w:t>
+      </w:r>
+    </w:p>
+    <w:p>
+      <w:pPr>
+        <w:pStyle w:val="Cmsor2"/>
+        <w:rPr>
+          <w:lang w:val="hu-HU"/>
+        </w:rPr>
+      </w:pPr>
+      <w:r>
+        <w:rPr>
+          <w:lang w:val="hu-HU"/>
+        </w:rPr>
+        <w:lastRenderedPageBreak/>
+        <w:t>NAT típusok</w:t>
+      </w:r>
+    </w:p>
+    <w:p>
+      <w:pPr>
+        <w:pStyle w:val="Cmsor3"/>
+        <w:rPr>
+          <w:lang w:val="hu-HU"/>
+        </w:rPr>
+      </w:pPr>
+      <w:r>
+        <w:rPr>
+          <w:lang w:val="hu-HU"/>
+        </w:rPr>
+        <w:t xml:space="preserve">1. </w:t>
+      </w:r>
+      <w:r>
+        <w:rPr>
+          <w:lang w:val="hu-HU"/>
+        </w:rPr>
+        <w:t>Statikus NAT</w:t>
+      </w:r>
+      <w:r>
+        <w:rPr>
+          <w:lang w:val="hu-HU"/>
+        </w:rPr>
+        <w:t xml:space="preserve">: </w:t>
+      </w:r>
+    </w:p>
+    <w:p>
+      <w:pPr>
+        <w:pStyle w:val="Listaszerbekezds"/>
+        <w:numPr>
+          <w:ilvl w:val="0"/>
+          <w:numId w:val="1"/>
+        </w:numPr>
+        <w:rPr>
+          <w:b/>
+          <w:bCs/>
+          <w:lang w:val="hu-HU"/>
+        </w:rPr>
+      </w:pPr>
+      <w:r>
+        <w:rPr>
+          <w:lang w:val="hu-HU"/>
+        </w:rPr>
+        <w:t>Kézzel beállított 1:1 fordítás</w:t>
+      </w:r>
+      <w:r>
+        <w:rPr>
+          <w:lang w:val="hu-HU"/>
+        </w:rPr>
+        <w:t>, állandó leképezést biztosít</w:t>
+      </w:r>
+    </w:p>
+    <w:p>
+      <w:pPr>
+        <w:pStyle w:val="Listaszerbekezds"/>
+        <w:numPr>
+          <w:ilvl w:val="0"/>
+          <w:numId w:val="1"/>
+        </w:numPr>
+        <w:rPr>
+          <w:b/>
+          <w:bCs/>
+          <w:lang w:val="hu-HU"/>
+        </w:rPr>
+      </w:pPr>
+      <w:r>
+        <w:rPr>
+          <w:lang w:val="hu-HU"/>
+        </w:rPr>
+        <w:t>Akkor hasznos, ha külső hálózatról kell elérni a belső hálózat egy gépét</w:t>
+      </w:r>
+    </w:p>
+    <w:p>
+      <w:pPr>
+        <w:pStyle w:val="Listaszerbekezds"/>
+        <w:numPr>
+          <w:ilvl w:val="0"/>
+          <w:numId w:val="1"/>
+        </w:numPr>
+        <w:rPr>
+          <w:b/>
+          <w:bCs/>
+          <w:lang w:val="hu-HU"/>
+        </w:rPr>
+      </w:pPr>
+      <w:r>
+        <w:rPr>
+          <w:b/>
+          <w:bCs/>
+          <w:lang w:val="hu-HU"/>
+        </w:rPr>
+        <w:t>Beállítása:</w:t>
+      </w:r>
+    </w:p>
+    <w:p>
+      <w:pPr>
+        <w:pStyle w:val="parancs"/>
+        <w:ind w:left="720"/>
+      </w:pPr>
+      <w:r>
+        <w:t>ip nat inside source static &lt;belső helyi cím&gt; &lt;belső globális cím&gt;</w:t>
+      </w:r>
+    </w:p>
+    <w:p>
+      <w:pPr>
+        <w:pStyle w:val="parancs"/>
+        <w:ind w:left="720"/>
+      </w:pPr>
+      <w:r>
+        <w:t>interface &lt;interfész&gt;</w:t>
+      </w:r>
+    </w:p>
+    <w:p>
+      <w:pPr>
+        <w:pStyle w:val="parancs"/>
+        <w:ind w:left="720"/>
+      </w:pPr>
+      <w:r>
+        <w:t>ip address &lt;IP cím&gt; &lt;Maszk&gt;</w:t>
+      </w:r>
+    </w:p>
+    <w:p>
+      <w:pPr>
+        <w:pStyle w:val="parancs"/>
+        <w:ind w:left="720"/>
+      </w:pPr>
+      <w:r>
+        <w:t>ip nat inside VAGY outside</w:t>
+      </w:r>
+    </w:p>
+    <w:p>
+      <w:pPr>
+        <w:pStyle w:val="Listaszerbekezds"/>
+        <w:numPr>
+          <w:ilvl w:val="0"/>
+          <w:numId w:val="1"/>
+        </w:numPr>
+      </w:pPr>
+      <w:r>
+        <w:rPr>
+          <w:b/>
+          <w:bCs/>
+        </w:rPr>
+        <w:t>Ellenőrzése:</w:t>
+      </w:r>
+    </w:p>
+    <w:p>
+      <w:pPr>
+        <w:pStyle w:val="parancs"/>
+        <w:ind w:left="720"/>
+      </w:pPr>
+      <w:r>
+        <w:t>clear ip nat statistics</w:t>
+      </w:r>
+    </w:p>
+    <w:p>
+      <w:pPr>
+        <w:pStyle w:val="parancs"/>
+        <w:ind w:left="720"/>
+      </w:pPr>
+      <w:r>
+        <w:t>show ip nat statistics</w:t>
+      </w:r>
+      <w:r>
+        <w:t xml:space="preserve"> (Kapcsolódás után)</w:t>
+      </w:r>
+    </w:p>
+    <w:p>
+      <w:pPr>
+        <w:pStyle w:val="Cmsor3"/>
+        <w:rPr>
+          <w:lang w:val="hu-HU"/>
+        </w:rPr>
+      </w:pPr>
+      <w:r>
+        <w:rPr>
+          <w:lang w:val="hu-HU"/>
+        </w:rPr>
+        <w:t xml:space="preserve">2. </w:t>
+      </w:r>
+      <w:r>
+        <w:rPr>
+          <w:lang w:val="hu-HU"/>
+        </w:rPr>
+        <w:t>Dinamikus NAT</w:t>
+      </w:r>
+    </w:p>
+    <w:p>
+      <w:pPr>
+        <w:pStyle w:val="Listaszerbekezds"/>
+        <w:numPr>
+          <w:ilvl w:val="0"/>
+          <w:numId w:val="1"/>
+        </w:numPr>
+        <w:rPr>
+          <w:lang w:val="hu-HU"/>
+        </w:rPr>
+      </w:pPr>
+      <w:r>
+        <w:rPr>
+          <w:lang w:val="hu-HU"/>
+        </w:rPr>
+        <w:t>Címcsoportok között fordít</w:t>
+      </w:r>
+      <w:r>
+        <w:rPr>
+          <w:lang w:val="hu-HU"/>
+        </w:rPr>
+        <w:t>, a</w:t>
+      </w:r>
+      <w:r>
+        <w:rPr>
+          <w:lang w:val="hu-HU"/>
+        </w:rPr>
+        <w:t>utomatikus leképezés</w:t>
+      </w:r>
+    </w:p>
+    <w:p>
+      <w:pPr>
+        <w:pStyle w:val="Listaszerbekezds"/>
+        <w:numPr>
+          <w:ilvl w:val="0"/>
+          <w:numId w:val="1"/>
+        </w:numPr>
+        <w:rPr>
+          <w:b/>
+          <w:bCs/>
+          <w:lang w:val="hu-HU"/>
+        </w:rPr>
+      </w:pPr>
+      <w:r>
+        <w:rPr>
+          <w:b/>
+          <w:bCs/>
+          <w:lang w:val="hu-HU"/>
+        </w:rPr>
+        <w:t>Beállítása</w:t>
+      </w:r>
+      <w:r>
+        <w:rPr>
+          <w:b/>
+          <w:bCs/>
+          <w:lang w:val="hu-HU"/>
+        </w:rPr>
+        <w:t>:</w:t>
+      </w:r>
+    </w:p>
+    <w:p>
+      <w:pPr>
+        <w:pStyle w:val="parancs"/>
+        <w:ind w:left="720"/>
+      </w:pPr>
+      <w:r>
+        <w:t>ip nat pool &lt;POOL NEVE&gt; &lt;IP kezdő&gt; &lt;IP vég&gt; &lt;Wildcard maszk&gt;</w:t>
+      </w:r>
+    </w:p>
+    <w:p>
+      <w:pPr>
+        <w:pStyle w:val="parancs"/>
+        <w:ind w:left="720"/>
+      </w:pPr>
+      <w:r>
+        <w:t>access-list 1 permit VAGY deny &lt;Hálózat IP címe&gt; &lt;Wildcard maszk&gt;</w:t>
+      </w:r>
+    </w:p>
+    <w:p>
+      <w:pPr>
+        <w:pStyle w:val="parancs"/>
+        <w:ind w:left="720"/>
+      </w:pPr>
+      <w:r>
+        <w:t>ip nat inside VAGY outside source list 1 pool &lt;POOL NEVE&gt;</w:t>
+      </w:r>
+    </w:p>
+    <w:p>
+      <w:pPr>
+        <w:pStyle w:val="parancs"/>
+        <w:ind w:left="720"/>
+      </w:pPr>
+      <w:r>
+        <w:t>interface &lt;interfész&gt;</w:t>
+      </w:r>
+    </w:p>
+    <w:p>
+      <w:pPr>
+        <w:pStyle w:val="parancs"/>
+        <w:ind w:left="720"/>
+      </w:pPr>
+      <w:r>
+        <w:t>ip nat inside VAGY outside</w:t>
+      </w:r>
+    </w:p>
+    <w:p>
+      <w:pPr>
+        <w:pStyle w:val="Cmsor3"/>
+        <w:rPr>
+          <w:lang w:val="hu-HU"/>
+        </w:rPr>
+      </w:pPr>
+      <w:r>
+        <w:rPr>
+          <w:lang w:val="hu-HU"/>
+        </w:rPr>
+        <w:t xml:space="preserve">3. </w:t>
+      </w:r>
+      <w:r>
+        <w:rPr>
+          <w:lang w:val="hu-HU"/>
+        </w:rPr>
+        <w:t>PAT</w:t>
+      </w:r>
+    </w:p>
+    <w:p>
+      <w:pPr>
+        <w:pStyle w:val="Listaszerbekezds"/>
+        <w:numPr>
+          <w:ilvl w:val="0"/>
+          <w:numId w:val="1"/>
+        </w:numPr>
+        <w:rPr>
+          <w:lang w:val="hu-HU"/>
+        </w:rPr>
+      </w:pPr>
+      <w:r>
+        <w:rPr>
+          <w:lang w:val="hu-HU"/>
+        </w:rPr>
+        <w:t>Port Address Translation</w:t>
+      </w:r>
+    </w:p>
+    <w:p>
+      <w:pPr>
+        <w:pStyle w:val="Listaszerbekezds"/>
+        <w:numPr>
+          <w:ilvl w:val="0"/>
+          <w:numId w:val="1"/>
+        </w:numPr>
+        <w:rPr>
+          <w:b/>
+          <w:bCs/>
+          <w:lang w:val="hu-HU"/>
+        </w:rPr>
+      </w:pPr>
+      <w:r>
+        <w:rPr>
+          <w:lang w:val="hu-HU"/>
+        </w:rPr>
+        <w:t>Egy külső címhez fordít belső címet, portok alapján</w:t>
+      </w:r>
+    </w:p>
+    <w:p>
+      <w:pPr>
+        <w:pStyle w:val="Listaszerbekezds"/>
+        <w:numPr>
+          <w:ilvl w:val="0"/>
+          <w:numId w:val="1"/>
+        </w:numPr>
+        <w:rPr>
+          <w:b/>
+          <w:bCs/>
+          <w:lang w:val="hu-HU"/>
+        </w:rPr>
+      </w:pPr>
+      <w:r>
+        <w:rPr>
+          <w:lang w:val="hu-HU"/>
+        </w:rPr>
+        <w:t>NAT túlterhelés</w:t>
+      </w:r>
+    </w:p>
+    <w:p>
+      <w:pPr>
+        <w:pStyle w:val="Listaszerbekezds"/>
+        <w:numPr>
+          <w:ilvl w:val="0"/>
+          <w:numId w:val="1"/>
+        </w:numPr>
+        <w:rPr>
+          <w:b/>
+          <w:bCs/>
+          <w:lang w:val="hu-HU"/>
+        </w:rPr>
+      </w:pPr>
+      <w:r>
+        <w:rPr>
+          <w:lang w:val="hu-HU"/>
+        </w:rPr>
+        <w:t>B</w:t>
+      </w:r>
+      <w:r>
+        <w:rPr>
+          <w:lang w:val="hu-HU"/>
+        </w:rPr>
+        <w:t>első globális cím használat sok belső helyi címhez</w:t>
+      </w:r>
+      <w:r>
+        <w:rPr>
+          <w:lang w:val="hu-HU"/>
+        </w:rPr>
+        <w:t>.</w:t>
+      </w:r>
+    </w:p>
+    <w:p>
+      <w:pPr>
+        <w:pStyle w:val="Listaszerbekezds"/>
+        <w:numPr>
+          <w:ilvl w:val="0"/>
+          <w:numId w:val="1"/>
+        </w:numPr>
+        <w:rPr>
+          <w:b/>
+          <w:bCs/>
+          <w:lang w:val="hu-HU"/>
+        </w:rPr>
+      </w:pPr>
+      <w:r>
+        <w:rPr>
+          <w:b/>
+          <w:bCs/>
+          <w:lang w:val="hu-HU"/>
+        </w:rPr>
+        <w:t>Egy vagy több címet is tudunk használni.</w:t>
+      </w:r>
+    </w:p>
+    <w:p>
+      <w:pPr>
+        <w:pStyle w:val="Listaszerbekezds"/>
+        <w:numPr>
+          <w:ilvl w:val="0"/>
+          <w:numId w:val="1"/>
+        </w:numPr>
+        <w:rPr>
+          <w:b/>
+          <w:bCs/>
+          <w:lang w:val="hu-HU"/>
+        </w:rPr>
+      </w:pPr>
+      <w:r>
+        <w:rPr>
+          <w:lang w:val="hu-HU"/>
+        </w:rPr>
+        <w:t xml:space="preserve">Az </w:t>
+      </w:r>
+      <w:r>
+        <w:rPr>
+          <w:b/>
+          <w:bCs/>
+          <w:lang w:val="hu-HU"/>
+        </w:rPr>
+        <w:t>overload</w:t>
+      </w:r>
+      <w:r>
+        <w:rPr>
+          <w:b/>
+          <w:bCs/>
+          <w:lang w:val="hu-HU"/>
+        </w:rPr>
+        <w:t xml:space="preserve"> </w:t>
+      </w:r>
+      <w:r>
+        <w:rPr>
+          <w:lang w:val="hu-HU"/>
+        </w:rPr>
+        <w:t>parancsot kell hozzáírnunk, hogy érvénybe léphessen a PAT</w:t>
+      </w:r>
+      <w:r>
+        <w:rPr>
+          <w:lang w:val="hu-HU"/>
+        </w:rPr>
+        <w:t>.</w:t>
+      </w:r>
+    </w:p>
+    <w:p>
+      <w:pPr>
+        <w:pStyle w:val="Cmsor3"/>
+        <w:rPr>
+          <w:lang w:val="hu-HU"/>
+        </w:rPr>
+      </w:pPr>
+      <w:r>
+        <w:rPr>
+          <w:lang w:val="hu-HU"/>
+        </w:rPr>
+        <w:t>Portfordítás</w:t>
+      </w:r>
+    </w:p>
+    <w:p>
+      <w:pPr>
+        <w:pStyle w:val="Listaszerbekezds"/>
+        <w:numPr>
+          <w:ilvl w:val="0"/>
+          <w:numId w:val="1"/>
+        </w:numPr>
+        <w:rPr>
+          <w:lang w:val="hu-HU"/>
+        </w:rPr>
+      </w:pPr>
+      <w:r>
+        <w:rPr>
+          <w:lang w:val="hu-HU"/>
+        </w:rPr>
+        <w:t>Például a 80-as portot 8080-as portra szeretnénk fordítani.</w:t>
+      </w:r>
+    </w:p>
+    <w:p>
+      <w:pPr>
+        <w:pStyle w:val="Listaszerbekezds"/>
+        <w:numPr>
+          <w:ilvl w:val="0"/>
+          <w:numId w:val="1"/>
+        </w:numPr>
+        <w:rPr>
+          <w:lang w:val="hu-HU"/>
+        </w:rPr>
+      </w:pPr>
+      <w:r>
+        <w:rPr>
+          <w:b/>
+          <w:bCs/>
+          <w:lang w:val="hu-HU"/>
+        </w:rPr>
+        <w:t>Beállítása:</w:t>
+      </w:r>
+    </w:p>
+    <w:p>
+      <w:pPr>
+        <w:pStyle w:val="parancs"/>
+        <w:ind w:left="720"/>
+      </w:pPr>
+      <w:r>
+        <w:t>ip nat inside VAGY outside source static &lt;Szolgáltatás, pl.: tcp&gt; &lt;IP cím&gt; &lt;ERRŐL A PORTRÓL&gt; &lt;KÜLSŐ IP CÍM&gt; &lt;ERRE A PORTRA&gt;</w:t>
+      </w:r>
+    </w:p>
+    <w:p>
+      <w:pPr>
+        <w:pStyle w:val="Listaszerbekezds"/>
+        <w:numPr>
+          <w:ilvl w:val="0"/>
+          <w:numId w:val="1"/>
+        </w:numPr>
+      </w:pPr>
+      <w:r>
+        <w:rPr>
+          <w:b/>
+          <w:bCs/>
+        </w:rPr>
+        <w:t>Ellenőrzés:</w:t>
+      </w:r>
+    </w:p>
+    <w:p>
+      <w:pPr>
+        <w:pStyle w:val="parancs"/>
+        <w:ind w:left="720"/>
+      </w:pPr>
+      <w:r>
+        <w:t>show ip nat translations</w:t>
+      </w:r>
+    </w:p>
+    <w:p>
+      <w:pPr>
+        <w:pStyle w:val="Cmsor1"/>
+      </w:pPr>
+      <w:r>
+        <w:t xml:space="preserve">NAT </w:t>
+      </w:r>
+      <w:r>
+        <w:t xml:space="preserve">előnyök és </w:t>
+      </w:r>
+      <w:r>
+        <w:t>hátrány</w:t>
+      </w:r>
+      <w:r>
+        <w:t>ok</w:t>
+      </w:r>
+    </w:p>
+    <w:p>
+      <w:pPr>
+        <w:pStyle w:val="Listaszerbekezds"/>
+        <w:numPr>
+          <w:ilvl w:val="0"/>
+          <w:numId w:val="1"/>
+        </w:numPr>
+      </w:pPr>
+      <w:r>
+        <w:rPr>
+          <w:b/>
+          <w:bCs/>
+        </w:rPr>
+        <w:t>Előnyök</w:t>
+      </w:r>
+    </w:p>
+    <w:p>
+      <w:pPr>
+        <w:pStyle w:val="Listaszerbekezds"/>
+        <w:numPr>
+          <w:ilvl w:val="1"/>
+          <w:numId w:val="1"/>
+        </w:numPr>
+      </w:pPr>
+      <w:r>
+        <w:t>IPv4-es címek megtakarításávan segít.</w:t>
+      </w:r>
+    </w:p>
+    <w:p>
+      <w:pPr>
+        <w:pStyle w:val="Listaszerbekezds"/>
+        <w:numPr>
+          <w:ilvl w:val="1"/>
+          <w:numId w:val="1"/>
+        </w:numPr>
+      </w:pPr>
+      <w:r>
+        <w:t>Skálázhatóságot vihetünk a hálózatba, ha egyszerre többféle globális címtartományt, tartalék címtartományokat implementálunk.</w:t>
+      </w:r>
+    </w:p>
+    <w:p>
+      <w:pPr>
+        <w:pStyle w:val="Listaszerbekezds"/>
+        <w:numPr>
+          <w:ilvl w:val="1"/>
+          <w:numId w:val="1"/>
+        </w:numPr>
+      </w:pPr>
+      <w:r>
+        <w:t>A belső hálózatbeli gépek teljesen elrejthetővé válnak a külvilág elől</w:t>
+      </w:r>
+      <w:r>
+        <w:t>, emiatt biztonság.</w:t>
+      </w:r>
+    </w:p>
+    <w:p>
+      <w:pPr>
+        <w:pStyle w:val="Listaszerbekezds"/>
+        <w:numPr>
+          <w:ilvl w:val="0"/>
+          <w:numId w:val="1"/>
+        </w:numPr>
+      </w:pPr>
+      <w:r>
+        <w:rPr>
+          <w:b/>
+          <w:bCs/>
+        </w:rPr>
+        <w:t>Hátrányok</w:t>
+      </w:r>
+    </w:p>
+    <w:p>
+      <w:pPr>
+        <w:pStyle w:val="Listaszerbekezds"/>
+        <w:numPr>
+          <w:ilvl w:val="1"/>
+          <w:numId w:val="1"/>
+        </w:numPr>
+      </w:pPr>
+      <w:r>
+        <w:t>Minimális naplózási szolgáltatásokat nyújt.</w:t>
+      </w:r>
+    </w:p>
+    <w:p>
+      <w:pPr>
+        <w:pStyle w:val="Listaszerbekezds"/>
+        <w:numPr>
+          <w:ilvl w:val="1"/>
+          <w:numId w:val="1"/>
+        </w:numPr>
+      </w:pPr>
+      <w:r>
+        <w:t>NAT megszakíthat alkalmazásokat és megnehezítheti futtatásukat.</w:t>
       </w:r>
     </w:p>
     <w:sectPr>
@@ -51,6 +1201,127 @@
     </w:sectPr>
   </w:body>
 </w:document>
+</file>
+
+<file path=word/numbering.xml><?xml version="1.0" encoding="utf-8"?>
+<w:numbering xmlns:wpc="http://schemas.microsoft.com/office/word/2010/wordprocessingCanvas" xmlns:cx="http://schemas.microsoft.com/office/drawing/2014/chartex" xmlns:cx1="http://schemas.microsoft.com/office/drawing/2015/9/8/chartex" xmlns:cx2="http://schemas.microsoft.com/office/drawing/2015/10/21/chartex" xmlns:cx3="http://schemas.microsoft.com/office/drawing/2016/5/9/chartex" xmlns:cx4="http://schemas.microsoft.com/office/drawing/2016/5/10/chartex" xmlns:cx5="http://schemas.microsoft.com/office/drawing/2016/5/11/chartex" xmlns:cx6="http://schemas.microsoft.com/office/drawing/2016/5/12/chartex" xmlns:cx7="http://schemas.microsoft.com/office/drawing/2016/5/13/chartex" xmlns:cx8="http://schemas.microsoft.com/office/drawing/2016/5/14/chartex" xmlns:mc="http://schemas.openxmlformats.org/markup-compatibility/2006" xmlns:aink="http://schemas.microsoft.com/office/drawing/2016/ink" xmlns:am3d="http://schemas.microsoft.com/office/drawing/2017/model3d" xmlns:o="urn:schemas-microsoft-com:office:office" xmlns:oel="http://schemas.microsoft.com/office/2019/extlst" xmlns:r="http://schemas.openxmlformats.org/officeDocument/2006/relationships" xmlns:m="http://schemas.openxmlformats.org/officeDocument/2006/math" xmlns:v="urn:schemas-microsoft-com:vml" xmlns:wp14="http://schemas.microsoft.com/office/word/2010/wordprocessingDrawing" xmlns:wp="http://schemas.openxmlformats.org/drawingml/2006/wordprocessingDrawing" xmlns:w10="urn:schemas-microsoft-com:office:word" xmlns:w="http://schemas.openxmlformats.org/wordprocessingml/2006/main" xmlns:w14="http://schemas.microsoft.com/office/word/2010/wordml" xmlns:w15="http://schemas.microsoft.com/office/word/2012/wordml" xmlns:w16cex="http://schemas.microsoft.com/office/word/2018/wordml/cex" xmlns:w16cid="http://schemas.microsoft.com/office/word/2016/wordml/cid" xmlns:w16="http://schemas.microsoft.com/office/word/2018/wordml" xmlns:w16du="http://schemas.microsoft.com/office/word/2023/wordml/word16du" xmlns:w16sdtdh="http://schemas.microsoft.com/office/word/2020/wordml/sdtdatahash" xmlns:w16se="http://schemas.microsoft.com/office/word/2015/wordml/symex" xmlns:wpg="http://schemas.microsoft.com/office/word/2010/wordprocessingGroup" xmlns:wpi="http://schemas.microsoft.com/office/word/2010/wordprocessingInk" xmlns:wne="http://schemas.microsoft.com/office/word/2006/wordml" xmlns:wps="http://schemas.microsoft.com/office/word/2010/wordprocessingShape" mc:Ignorable="w14 w15 w16se w16cid w16 w16cex w16sdtdh wp14">
+  <w:abstractNum w:abstractNumId="0" w15:restartNumberingAfterBreak="0">
+    <w:nsid w:val="1F5B2F64"/>
+    <w:multiLevelType w:val="hybridMultilevel"/>
+    <w:tmpl w:val="A71C69A4"/>
+    <w:lvl w:ilvl="0" w:tplc="400EDE3E">
+      <w:start w:val="7"/>
+      <w:numFmt w:val="bullet"/>
+      <w:lvlText w:val="-"/>
+      <w:lvlJc w:val="left"/>
+      <w:pPr>
+        <w:ind w:left="720" w:hanging="360"/>
+      </w:pPr>
+      <w:rPr>
+        <w:rFonts w:ascii="Times New Roman" w:eastAsia="Times New Roman" w:hAnsi="Times New Roman" w:cs="Times New Roman" w:hint="default"/>
+      </w:rPr>
+    </w:lvl>
+    <w:lvl w:ilvl="1" w:tplc="040E0003">
+      <w:start w:val="1"/>
+      <w:numFmt w:val="bullet"/>
+      <w:lvlText w:val="o"/>
+      <w:lvlJc w:val="left"/>
+      <w:pPr>
+        <w:ind w:left="1440" w:hanging="360"/>
+      </w:pPr>
+      <w:rPr>
+        <w:rFonts w:ascii="Courier New" w:hAnsi="Courier New" w:cs="Courier New" w:hint="default"/>
+      </w:rPr>
+    </w:lvl>
+    <w:lvl w:ilvl="2" w:tplc="040E0005" w:tentative="1">
+      <w:start w:val="1"/>
+      <w:numFmt w:val="bullet"/>
+      <w:lvlText w:val=""/>
+      <w:lvlJc w:val="left"/>
+      <w:pPr>
+        <w:ind w:left="2160" w:hanging="360"/>
+      </w:pPr>
+      <w:rPr>
+        <w:rFonts w:ascii="Wingdings" w:hAnsi="Wingdings" w:hint="default"/>
+      </w:rPr>
+    </w:lvl>
+    <w:lvl w:ilvl="3" w:tplc="040E0001" w:tentative="1">
+      <w:start w:val="1"/>
+      <w:numFmt w:val="bullet"/>
+      <w:lvlText w:val=""/>
+      <w:lvlJc w:val="left"/>
+      <w:pPr>
+        <w:ind w:left="2880" w:hanging="360"/>
+      </w:pPr>
+      <w:rPr>
+        <w:rFonts w:ascii="Symbol" w:hAnsi="Symbol" w:hint="default"/>
+      </w:rPr>
+    </w:lvl>
+    <w:lvl w:ilvl="4" w:tplc="040E0003" w:tentative="1">
+      <w:start w:val="1"/>
+      <w:numFmt w:val="bullet"/>
+      <w:lvlText w:val="o"/>
+      <w:lvlJc w:val="left"/>
+      <w:pPr>
+        <w:ind w:left="3600" w:hanging="360"/>
+      </w:pPr>
+      <w:rPr>
+        <w:rFonts w:ascii="Courier New" w:hAnsi="Courier New" w:cs="Courier New" w:hint="default"/>
+      </w:rPr>
+    </w:lvl>
+    <w:lvl w:ilvl="5" w:tplc="040E0005" w:tentative="1">
+      <w:start w:val="1"/>
+      <w:numFmt w:val="bullet"/>
+      <w:lvlText w:val=""/>
+      <w:lvlJc w:val="left"/>
+      <w:pPr>
+        <w:ind w:left="4320" w:hanging="360"/>
+      </w:pPr>
+      <w:rPr>
+        <w:rFonts w:ascii="Wingdings" w:hAnsi="Wingdings" w:hint="default"/>
+      </w:rPr>
+    </w:lvl>
+    <w:lvl w:ilvl="6" w:tplc="040E0001" w:tentative="1">
+      <w:start w:val="1"/>
+      <w:numFmt w:val="bullet"/>
+      <w:lvlText w:val=""/>
+      <w:lvlJc w:val="left"/>
+      <w:pPr>
+        <w:ind w:left="5040" w:hanging="360"/>
+      </w:pPr>
+      <w:rPr>
+        <w:rFonts w:ascii="Symbol" w:hAnsi="Symbol" w:hint="default"/>
+      </w:rPr>
+    </w:lvl>
+    <w:lvl w:ilvl="7" w:tplc="040E0003" w:tentative="1">
+      <w:start w:val="1"/>
+      <w:numFmt w:val="bullet"/>
+      <w:lvlText w:val="o"/>
+      <w:lvlJc w:val="left"/>
+      <w:pPr>
+        <w:ind w:left="5760" w:hanging="360"/>
+      </w:pPr>
+      <w:rPr>
+        <w:rFonts w:ascii="Courier New" w:hAnsi="Courier New" w:cs="Courier New" w:hint="default"/>
+      </w:rPr>
+    </w:lvl>
+    <w:lvl w:ilvl="8" w:tplc="040E0005" w:tentative="1">
+      <w:start w:val="1"/>
+      <w:numFmt w:val="bullet"/>
+      <w:lvlText w:val=""/>
+      <w:lvlJc w:val="left"/>
+      <w:pPr>
+        <w:ind w:left="6480" w:hanging="360"/>
+      </w:pPr>
+      <w:rPr>
+        <w:rFonts w:ascii="Wingdings" w:hAnsi="Wingdings" w:hint="default"/>
+      </w:rPr>
+    </w:lvl>
+  </w:abstractNum>
+  <w:num w:numId="1" w16cid:durableId="1122729866">
+    <w:abstractNumId w:val="0"/>
+  </w:num>
+</w:numbering>
 </file>
 
 <file path=word/styles.xml><?xml version="1.0" encoding="utf-8"?>
@@ -484,6 +1755,48 @@
       <w:szCs w:val="32"/>
     </w:rPr>
   </w:style>
+  <w:style w:type="paragraph" w:styleId="Cmsor2">
+    <w:name w:val="heading 2"/>
+    <w:basedOn w:val="Norml"/>
+    <w:next w:val="Norml"/>
+    <w:link w:val="Cmsor2Char"/>
+    <w:uiPriority w:val="9"/>
+    <w:unhideWhenUsed/>
+    <w:qFormat/>
+    <w:rsid w:val="004B0E9F"/>
+    <w:pPr>
+      <w:keepNext/>
+      <w:keepLines/>
+      <w:spacing w:before="40"/>
+      <w:outlineLvl w:val="1"/>
+    </w:pPr>
+    <w:rPr>
+      <w:rFonts w:asciiTheme="majorHAnsi" w:eastAsiaTheme="majorEastAsia" w:hAnsiTheme="majorHAnsi" w:cstheme="majorBidi"/>
+      <w:color w:val="2F5496" w:themeColor="accent1" w:themeShade="BF"/>
+      <w:sz w:val="26"/>
+      <w:szCs w:val="26"/>
+    </w:rPr>
+  </w:style>
+  <w:style w:type="paragraph" w:styleId="Cmsor3">
+    <w:name w:val="heading 3"/>
+    <w:basedOn w:val="Norml"/>
+    <w:next w:val="Norml"/>
+    <w:link w:val="Cmsor3Char"/>
+    <w:uiPriority w:val="9"/>
+    <w:unhideWhenUsed/>
+    <w:qFormat/>
+    <w:rsid w:val="00C174AF"/>
+    <w:pPr>
+      <w:keepNext/>
+      <w:keepLines/>
+      <w:spacing w:before="40"/>
+      <w:outlineLvl w:val="2"/>
+    </w:pPr>
+    <w:rPr>
+      <w:rFonts w:asciiTheme="majorHAnsi" w:eastAsiaTheme="majorEastAsia" w:hAnsiTheme="majorHAnsi" w:cstheme="majorBidi"/>
+      <w:color w:val="1F3763" w:themeColor="accent1" w:themeShade="7F"/>
+    </w:rPr>
+  </w:style>
   <w:style w:type="character" w:default="1" w:styleId="Bekezdsalapbettpusa">
     <w:name w:val="Default Paragraph Font"/>
     <w:uiPriority w:val="1"/>
@@ -525,6 +1838,112 @@
       <w:szCs w:val="32"/>
       <w:lang w:val="en-US"/>
     </w:rPr>
+  </w:style>
+  <w:style w:type="paragraph" w:styleId="Listaszerbekezds">
+    <w:name w:val="List Paragraph"/>
+    <w:basedOn w:val="Norml"/>
+    <w:link w:val="ListaszerbekezdsChar"/>
+    <w:uiPriority w:val="34"/>
+    <w:qFormat/>
+    <w:rsid w:val="00247ED3"/>
+    <w:pPr>
+      <w:ind w:left="720"/>
+      <w:contextualSpacing/>
+    </w:pPr>
+  </w:style>
+  <w:style w:type="character" w:customStyle="1" w:styleId="Cmsor2Char">
+    <w:name w:val="Címsor 2 Char"/>
+    <w:basedOn w:val="Bekezdsalapbettpusa"/>
+    <w:link w:val="Cmsor2"/>
+    <w:uiPriority w:val="9"/>
+    <w:rsid w:val="004B0E9F"/>
+    <w:rPr>
+      <w:rFonts w:asciiTheme="majorHAnsi" w:eastAsiaTheme="majorEastAsia" w:hAnsiTheme="majorHAnsi" w:cstheme="majorBidi"/>
+      <w:noProof/>
+      <w:color w:val="2F5496" w:themeColor="accent1" w:themeShade="BF"/>
+      <w:sz w:val="26"/>
+      <w:szCs w:val="26"/>
+      <w:lang w:val="en-US"/>
+    </w:rPr>
+  </w:style>
+  <w:style w:type="paragraph" w:customStyle="1" w:styleId="parancs">
+    <w:name w:val="parancs"/>
+    <w:basedOn w:val="Listaszerbekezds"/>
+    <w:link w:val="parancsChar"/>
+    <w:qFormat/>
+    <w:rsid w:val="00C174AF"/>
+    <w:pPr>
+      <w:shd w:val="clear" w:color="auto" w:fill="F2F2F2" w:themeFill="background1" w:themeFillShade="F2"/>
+      <w:spacing w:before="200" w:after="200"/>
+      <w:ind w:left="1440"/>
+    </w:pPr>
+    <w:rPr>
+      <w:rFonts w:ascii="Consolas" w:hAnsi="Consolas"/>
+      <w:sz w:val="20"/>
+      <w:lang w:val="hu-HU"/>
+    </w:rPr>
+  </w:style>
+  <w:style w:type="character" w:customStyle="1" w:styleId="Cmsor3Char">
+    <w:name w:val="Címsor 3 Char"/>
+    <w:basedOn w:val="Bekezdsalapbettpusa"/>
+    <w:link w:val="Cmsor3"/>
+    <w:uiPriority w:val="9"/>
+    <w:rsid w:val="00C174AF"/>
+    <w:rPr>
+      <w:rFonts w:asciiTheme="majorHAnsi" w:eastAsiaTheme="majorEastAsia" w:hAnsiTheme="majorHAnsi" w:cstheme="majorBidi"/>
+      <w:noProof/>
+      <w:color w:val="1F3763" w:themeColor="accent1" w:themeShade="7F"/>
+      <w:sz w:val="24"/>
+      <w:szCs w:val="24"/>
+      <w:lang w:val="en-US"/>
+    </w:rPr>
+  </w:style>
+  <w:style w:type="character" w:customStyle="1" w:styleId="ListaszerbekezdsChar">
+    <w:name w:val="Listaszerű bekezdés Char"/>
+    <w:basedOn w:val="Bekezdsalapbettpusa"/>
+    <w:link w:val="Listaszerbekezds"/>
+    <w:uiPriority w:val="34"/>
+    <w:rsid w:val="00E344C3"/>
+    <w:rPr>
+      <w:rFonts w:ascii="Times New Roman" w:eastAsia="Times New Roman" w:hAnsi="Times New Roman" w:cs="Times New Roman"/>
+      <w:noProof/>
+      <w:sz w:val="24"/>
+      <w:szCs w:val="24"/>
+      <w:lang w:val="en-US"/>
+    </w:rPr>
+  </w:style>
+  <w:style w:type="character" w:customStyle="1" w:styleId="parancsChar">
+    <w:name w:val="parancs Char"/>
+    <w:basedOn w:val="ListaszerbekezdsChar"/>
+    <w:link w:val="parancs"/>
+    <w:rsid w:val="00C174AF"/>
+    <w:rPr>
+      <w:rFonts w:ascii="Consolas" w:eastAsia="Times New Roman" w:hAnsi="Consolas" w:cs="Times New Roman"/>
+      <w:noProof/>
+      <w:sz w:val="20"/>
+      <w:szCs w:val="24"/>
+      <w:shd w:val="clear" w:color="auto" w:fill="F2F2F2" w:themeFill="background1" w:themeFillShade="F2"/>
+      <w:lang w:val="en-US"/>
+    </w:rPr>
+  </w:style>
+  <w:style w:type="table" w:styleId="Rcsostblzat">
+    <w:name w:val="Table Grid"/>
+    <w:basedOn w:val="Normltblzat"/>
+    <w:uiPriority w:val="39"/>
+    <w:rsid w:val="003D33AC"/>
+    <w:pPr>
+      <w:spacing w:after="0" w:line="240" w:lineRule="auto"/>
+    </w:pPr>
+    <w:tblPr>
+      <w:tblBorders>
+        <w:top w:val="single" w:sz="4" w:space="0" w:color="auto"/>
+        <w:left w:val="single" w:sz="4" w:space="0" w:color="auto"/>
+        <w:bottom w:val="single" w:sz="4" w:space="0" w:color="auto"/>
+        <w:right w:val="single" w:sz="4" w:space="0" w:color="auto"/>
+        <w:insideH w:val="single" w:sz="4" w:space="0" w:color="auto"/>
+        <w:insideV w:val="single" w:sz="4" w:space="0" w:color="auto"/>
+      </w:tblBorders>
+    </w:tblPr>
   </w:style>
 </w:styles>
 </file>

</xml_diff>